<commit_message>
add files in doc folder
</commit_message>
<xml_diff>
--- a/docs/week2/Velasquez_Week1_Assig_Updated.docx
+++ b/docs/week2/Velasquez_Week1_Assig_Updated.docx
@@ -360,8 +360,6 @@
         </w:rPr>
         <w:t xml:space="preserve">The following sections specify the various interactions the customer and reservation manager have with the system. </w:t>
       </w:r>
-      <w:bookmarkStart w:id="0" w:name="_GoBack"/>
-      <w:bookmarkEnd w:id="0"/>
     </w:p>
     <w:p>
       <w:pPr>
@@ -393,15 +391,12 @@
       </w:pPr>
       <w:r>
         <w:rPr>
-          <w:rFonts w:ascii="Times New Roman" w:hAnsi="Times New Roman" w:cs="Times New Roman"/>
-          <w:b/>
-          <w:bCs/>
           <w:noProof/>
         </w:rPr>
         <w:drawing>
-          <wp:inline distT="0" distB="0" distL="0" distR="0" wp14:anchorId="2E54A224" wp14:editId="5CC1C731">
-            <wp:extent cx="3619500" cy="4140200"/>
-            <wp:effectExtent l="0" t="0" r="0" b="0"/>
+          <wp:inline distT="0" distB="0" distL="0" distR="0" wp14:anchorId="0BB6A014" wp14:editId="67A5BCB3">
+            <wp:extent cx="4292391" cy="4229100"/>
+            <wp:effectExtent l="0" t="0" r="635" b="0"/>
             <wp:docPr id="1" name="Picture 1" descr="A picture containing text, map&#10;&#10;Description automatically generated"/>
             <wp:cNvGraphicFramePr>
               <a:graphicFrameLocks xmlns:a="http://schemas.openxmlformats.org/drawingml/2006/main" noChangeAspect="1"/>
@@ -410,17 +405,11 @@
               <a:graphicData uri="http://schemas.openxmlformats.org/drawingml/2006/picture">
                 <pic:pic xmlns:pic="http://schemas.openxmlformats.org/drawingml/2006/picture">
                   <pic:nvPicPr>
-                    <pic:cNvPr id="1" name="Untitled Diagram (6).png"/>
+                    <pic:cNvPr id="1" name=""/>
                     <pic:cNvPicPr/>
                   </pic:nvPicPr>
                   <pic:blipFill>
-                    <a:blip r:embed="rId7">
-                      <a:extLst>
-                        <a:ext uri="{28A0092B-C50C-407E-A947-70E740481C1C}">
-                          <a14:useLocalDpi xmlns:a14="http://schemas.microsoft.com/office/drawing/2010/main" val="0"/>
-                        </a:ext>
-                      </a:extLst>
-                    </a:blip>
+                    <a:blip r:embed="rId7"/>
                     <a:stretch>
                       <a:fillRect/>
                     </a:stretch>
@@ -428,7 +417,7 @@
                   <pic:spPr>
                     <a:xfrm>
                       <a:off x="0" y="0"/>
-                      <a:ext cx="3619500" cy="4140200"/>
+                      <a:ext cx="4297806" cy="4234435"/>
                     </a:xfrm>
                     <a:prstGeom prst="rect">
                       <a:avLst/>
@@ -602,31 +591,17 @@
         </w:rPr>
         <w:t xml:space="preserve">Search for flights will be the second top priority. </w:t>
       </w:r>
-      <w:proofErr w:type="spellStart"/>
-      <w:r>
-        <w:rPr>
-          <w:rFonts w:ascii="Times New Roman" w:hAnsi="Times New Roman" w:cs="Times New Roman"/>
-        </w:rPr>
-        <w:t>The</w:t>
-      </w:r>
-      <w:proofErr w:type="spellEnd"/>
-      <w:r>
-        <w:rPr>
-          <w:rFonts w:ascii="Times New Roman" w:hAnsi="Times New Roman" w:cs="Times New Roman"/>
-        </w:rPr>
-        <w:t xml:space="preserve"> pre-condition assumes the manager already has an account and is logged into the system. In the main success scenario, the manager will have a page for managing flights. The manager will be </w:t>
-      </w:r>
-      <w:r>
-        <w:rPr>
-          <w:rFonts w:ascii="Times New Roman" w:hAnsi="Times New Roman" w:cs="Times New Roman"/>
-        </w:rPr>
-        <w:t>able to</w:t>
-      </w:r>
-      <w:r>
-        <w:rPr>
-          <w:rFonts w:ascii="Times New Roman" w:hAnsi="Times New Roman" w:cs="Times New Roman"/>
-        </w:rPr>
-        <w:t xml:space="preserve"> search for flights by flight ID.</w:t>
+      <w:r>
+        <w:rPr>
+          <w:rFonts w:ascii="Times New Roman" w:hAnsi="Times New Roman" w:cs="Times New Roman"/>
+        </w:rPr>
+        <w:t xml:space="preserve">The pre-condition assumes the manager already has an account and is logged into the system. In the main success scenario, the manager will have a page for managing flights. The manager will be </w:t>
+      </w:r>
+      <w:r>
+        <w:rPr>
+          <w:rFonts w:ascii="Times New Roman" w:hAnsi="Times New Roman" w:cs="Times New Roman"/>
+        </w:rPr>
+        <w:t>able to search for flights by flight ID.</w:t>
       </w:r>
     </w:p>
     <w:p>
@@ -645,25 +620,7 @@
         <w:rPr>
           <w:rFonts w:ascii="Times New Roman" w:hAnsi="Times New Roman" w:cs="Times New Roman"/>
         </w:rPr>
-        <w:t xml:space="preserve">Search Flight - </w:t>
-      </w:r>
-      <w:r>
-        <w:rPr>
-          <w:rFonts w:ascii="Times New Roman" w:hAnsi="Times New Roman" w:cs="Times New Roman"/>
-        </w:rPr>
-        <w:t xml:space="preserve">The pre-condition assumes the manager already has an account and is logged into the system. In the main success scenario, the manager will have a page for managing flights. The manager will be </w:t>
-      </w:r>
-      <w:r>
-        <w:rPr>
-          <w:rFonts w:ascii="Times New Roman" w:hAnsi="Times New Roman" w:cs="Times New Roman"/>
-        </w:rPr>
-        <w:t>able to</w:t>
-      </w:r>
-      <w:r>
-        <w:rPr>
-          <w:rFonts w:ascii="Times New Roman" w:hAnsi="Times New Roman" w:cs="Times New Roman"/>
-        </w:rPr>
-        <w:t xml:space="preserve"> delete a flight from the inventory.</w:t>
+        <w:t xml:space="preserve">Register – The manager will be able to create a new account. In the main success scenario, the manager provides their name, email, and password. </w:t>
       </w:r>
     </w:p>
     <w:p>
@@ -688,19 +645,19 @@
         <w:rPr>
           <w:rFonts w:ascii="Times New Roman" w:hAnsi="Times New Roman" w:cs="Times New Roman"/>
         </w:rPr>
-        <w:t xml:space="preserve"> – Manager login will be the </w:t>
-      </w:r>
-      <w:r>
-        <w:rPr>
-          <w:rFonts w:ascii="Times New Roman" w:hAnsi="Times New Roman" w:cs="Times New Roman"/>
-        </w:rPr>
-        <w:t xml:space="preserve">second </w:t>
-      </w:r>
-      <w:r>
-        <w:rPr>
-          <w:rFonts w:ascii="Times New Roman" w:hAnsi="Times New Roman" w:cs="Times New Roman"/>
-        </w:rPr>
-        <w:t>top priority and assumes the manager has a login and password. In the main success scenario, the manager can log in to the system with their username and password. If the username or password is incorrect, the manager will receive an error message.</w:t>
+        <w:t xml:space="preserve"> –</w:t>
+      </w:r>
+      <w:r>
+        <w:rPr>
+          <w:rFonts w:ascii="Times New Roman" w:hAnsi="Times New Roman" w:cs="Times New Roman"/>
+        </w:rPr>
+        <w:t xml:space="preserve"> </w:t>
+      </w:r>
+      <w:r>
+        <w:rPr>
+          <w:rFonts w:ascii="Times New Roman" w:hAnsi="Times New Roman" w:cs="Times New Roman"/>
+        </w:rPr>
+        <w:t xml:space="preserve">assumes the manager has a login and password. In the main success scenario, the manager can log in to the system with their username and password. </w:t>
       </w:r>
     </w:p>
     <w:p>
@@ -719,6 +676,37 @@
         <w:rPr>
           <w:rFonts w:ascii="Times New Roman" w:hAnsi="Times New Roman" w:cs="Times New Roman"/>
         </w:rPr>
+        <w:t xml:space="preserve">Delete Flight - </w:t>
+      </w:r>
+      <w:r>
+        <w:rPr>
+          <w:rFonts w:ascii="Times New Roman" w:hAnsi="Times New Roman" w:cs="Times New Roman"/>
+        </w:rPr>
+        <w:t xml:space="preserve">The pre-condition assumes the manager already has an account and is logged into the system. In the main success scenario, the manager will have a page for managing flights. The manager will be </w:t>
+      </w:r>
+      <w:r>
+        <w:rPr>
+          <w:rFonts w:ascii="Times New Roman" w:hAnsi="Times New Roman" w:cs="Times New Roman"/>
+        </w:rPr>
+        <w:t>able to delete a flight from the inventory.</w:t>
+      </w:r>
+    </w:p>
+    <w:p>
+      <w:pPr>
+        <w:pStyle w:val="ListParagraph"/>
+        <w:numPr>
+          <w:ilvl w:val="0"/>
+          <w:numId w:val="2"/>
+        </w:numPr>
+        <w:spacing w:line="480" w:lineRule="auto"/>
+        <w:rPr>
+          <w:rFonts w:ascii="Times New Roman" w:hAnsi="Times New Roman" w:cs="Times New Roman"/>
+        </w:rPr>
+      </w:pPr>
+      <w:r>
+        <w:rPr>
+          <w:rFonts w:ascii="Times New Roman" w:hAnsi="Times New Roman" w:cs="Times New Roman"/>
+        </w:rPr>
         <w:t xml:space="preserve">Generate inventory report – </w:t>
       </w:r>
       <w:r>
@@ -737,7 +725,14 @@
         <w:rPr>
           <w:rFonts w:ascii="Times New Roman" w:hAnsi="Times New Roman" w:cs="Times New Roman"/>
         </w:rPr>
-        <w:t>. The pre-condition assumes the manager already has an account and is logged into the system. In the main success scenario, the manager will go to a page to generate an inventory report. After, the manager will be able to view a summary of all flights in the reservation system.</w:t>
+        <w:t xml:space="preserve">. The pre-condition assumes the manager already has an account and is logged into the system. In the main success </w:t>
+      </w:r>
+      <w:r>
+        <w:rPr>
+          <w:rFonts w:ascii="Times New Roman" w:hAnsi="Times New Roman" w:cs="Times New Roman"/>
+        </w:rPr>
+        <w:lastRenderedPageBreak/>
+        <w:t>scenario, the manager will go to a page to generate an inventory report. After, the manager will be able to view a summary of all flights in the reservation system.</w:t>
       </w:r>
     </w:p>
     <w:p>
@@ -755,7 +750,6 @@
           <w:b/>
           <w:bCs/>
         </w:rPr>
-        <w:lastRenderedPageBreak/>
         <w:t>Customer Interacting Use Cases</w:t>
       </w:r>
     </w:p>
@@ -967,14 +961,14 @@
         <w:rPr>
           <w:rFonts w:ascii="Times New Roman" w:hAnsi="Times New Roman" w:cs="Times New Roman"/>
         </w:rPr>
-        <w:t xml:space="preserve">eserving flights use case will be implemented depending on time dependency. The pre-condition for this use case requires the customer to be logged in to the system and assumes the customer has already searched for flights. In the main success scenario, the customer has the option to reserve a flight after selecting an itinerary from the search results. The customer will enter their necessary personal information for everyone in their party. After, the customer </w:t>
+        <w:t xml:space="preserve">eserving flights use case will be implemented depending on time dependency. The pre-condition for this use case requires the customer to be logged in to the system and assumes the customer has already searched for flights. In the main success scenario, the customer has the option to reserve a flight after </w:t>
       </w:r>
       <w:r>
         <w:rPr>
           <w:rFonts w:ascii="Times New Roman" w:hAnsi="Times New Roman" w:cs="Times New Roman"/>
         </w:rPr>
         <w:lastRenderedPageBreak/>
-        <w:t>will choose their preferred seat type (i.e., business class, economy class) and will review their reservation.</w:t>
+        <w:t>selecting an itinerary from the search results. The customer will enter their necessary personal information for everyone in their party. After, the customer will choose their preferred seat type (i.e., business class, economy class) and will review their reservation.</w:t>
       </w:r>
     </w:p>
     <w:p>
@@ -1327,6 +1321,7 @@
         <w:rPr>
           <w:rFonts w:ascii="Times New Roman" w:hAnsi="Times New Roman" w:cs="Times New Roman"/>
         </w:rPr>
+        <w:lastRenderedPageBreak/>
         <w:t>The manager is prompted to enter the flight details and selects the “save” button.</w:t>
       </w:r>
     </w:p>
@@ -1370,7 +1365,6 @@
           <w:b/>
           <w:bCs/>
         </w:rPr>
-        <w:lastRenderedPageBreak/>
         <w:t>Search</w:t>
       </w:r>
       <w:r>
@@ -1593,7 +1587,7 @@
           <w:b/>
           <w:bCs/>
         </w:rPr>
-        <w:t>Login:</w:t>
+        <w:t>Register:</w:t>
       </w:r>
     </w:p>
     <w:p>
@@ -1623,22 +1617,46 @@
         <w:rPr>
           <w:rFonts w:ascii="Times New Roman" w:hAnsi="Times New Roman" w:cs="Times New Roman"/>
         </w:rPr>
-        <w:t>Stakeholders – The manager needs to be able to login to the system.</w:t>
-      </w:r>
-    </w:p>
-    <w:p>
-      <w:pPr>
-        <w:pStyle w:val="ListParagraph"/>
-        <w:spacing w:line="480" w:lineRule="auto"/>
-        <w:rPr>
-          <w:rFonts w:ascii="Times New Roman" w:hAnsi="Times New Roman" w:cs="Times New Roman"/>
-        </w:rPr>
-      </w:pPr>
-      <w:r>
-        <w:rPr>
-          <w:rFonts w:ascii="Times New Roman" w:hAnsi="Times New Roman" w:cs="Times New Roman"/>
-        </w:rPr>
-        <w:t>Success Guarantee – The manager is able to login to the system.</w:t>
+        <w:t xml:space="preserve">Stakeholders – The manager needs to be able to </w:t>
+      </w:r>
+      <w:r>
+        <w:rPr>
+          <w:rFonts w:ascii="Times New Roman" w:hAnsi="Times New Roman" w:cs="Times New Roman"/>
+        </w:rPr>
+        <w:t>register</w:t>
+      </w:r>
+      <w:r>
+        <w:rPr>
+          <w:rFonts w:ascii="Times New Roman" w:hAnsi="Times New Roman" w:cs="Times New Roman"/>
+        </w:rPr>
+        <w:t xml:space="preserve"> to the system.</w:t>
+      </w:r>
+    </w:p>
+    <w:p>
+      <w:pPr>
+        <w:pStyle w:val="ListParagraph"/>
+        <w:spacing w:line="480" w:lineRule="auto"/>
+        <w:rPr>
+          <w:rFonts w:ascii="Times New Roman" w:hAnsi="Times New Roman" w:cs="Times New Roman"/>
+        </w:rPr>
+      </w:pPr>
+      <w:r>
+        <w:rPr>
+          <w:rFonts w:ascii="Times New Roman" w:hAnsi="Times New Roman" w:cs="Times New Roman"/>
+        </w:rPr>
+        <w:t xml:space="preserve">Success Guarantee – The manager is able to </w:t>
+      </w:r>
+      <w:r>
+        <w:rPr>
+          <w:rFonts w:ascii="Times New Roman" w:hAnsi="Times New Roman" w:cs="Times New Roman"/>
+        </w:rPr>
+        <w:t>register</w:t>
+      </w:r>
+      <w:r>
+        <w:rPr>
+          <w:rFonts w:ascii="Times New Roman" w:hAnsi="Times New Roman" w:cs="Times New Roman"/>
+        </w:rPr>
+        <w:t xml:space="preserve"> to the system.</w:t>
       </w:r>
     </w:p>
     <w:p>
@@ -1672,7 +1690,19 @@
         <w:rPr>
           <w:rFonts w:ascii="Times New Roman" w:hAnsi="Times New Roman" w:cs="Times New Roman"/>
         </w:rPr>
-        <w:t>The manager presses the “login” button</w:t>
+        <w:t>The manager presses the “</w:t>
+      </w:r>
+      <w:r>
+        <w:rPr>
+          <w:rFonts w:ascii="Times New Roman" w:hAnsi="Times New Roman" w:cs="Times New Roman"/>
+        </w:rPr>
+        <w:t>register</w:t>
+      </w:r>
+      <w:r>
+        <w:rPr>
+          <w:rFonts w:ascii="Times New Roman" w:hAnsi="Times New Roman" w:cs="Times New Roman"/>
+        </w:rPr>
+        <w:t>” button</w:t>
       </w:r>
     </w:p>
     <w:p>
@@ -1691,7 +1721,19 @@
         <w:rPr>
           <w:rFonts w:ascii="Times New Roman" w:hAnsi="Times New Roman" w:cs="Times New Roman"/>
         </w:rPr>
-        <w:t>The manager is prompted to enter their email and password.</w:t>
+        <w:t xml:space="preserve">The manager is prompted to enter their </w:t>
+      </w:r>
+      <w:r>
+        <w:rPr>
+          <w:rFonts w:ascii="Times New Roman" w:hAnsi="Times New Roman" w:cs="Times New Roman"/>
+        </w:rPr>
+        <w:t>name, email, and password</w:t>
+      </w:r>
+      <w:r>
+        <w:rPr>
+          <w:rFonts w:ascii="Times New Roman" w:hAnsi="Times New Roman" w:cs="Times New Roman"/>
+        </w:rPr>
+        <w:t>.</w:t>
       </w:r>
     </w:p>
     <w:p>
@@ -1716,7 +1758,13 @@
         <w:rPr>
           <w:rFonts w:ascii="Times New Roman" w:hAnsi="Times New Roman" w:cs="Times New Roman"/>
         </w:rPr>
-        <w:t xml:space="preserve"> and directs the manager to their homepage. </w:t>
+        <w:t xml:space="preserve"> </w:t>
+      </w:r>
+      <w:r>
+        <w:rPr>
+          <w:rFonts w:ascii="Times New Roman" w:hAnsi="Times New Roman" w:cs="Times New Roman"/>
+        </w:rPr>
+        <w:t>and saves the information to the system.</w:t>
       </w:r>
     </w:p>
     <w:p>
@@ -1739,6 +1787,155 @@
           <w:b/>
           <w:bCs/>
         </w:rPr>
+        <w:t>Login:</w:t>
+      </w:r>
+    </w:p>
+    <w:p>
+      <w:pPr>
+        <w:pStyle w:val="ListParagraph"/>
+        <w:spacing w:line="480" w:lineRule="auto"/>
+        <w:rPr>
+          <w:rFonts w:ascii="Times New Roman" w:hAnsi="Times New Roman" w:cs="Times New Roman"/>
+        </w:rPr>
+      </w:pPr>
+      <w:r>
+        <w:rPr>
+          <w:rFonts w:ascii="Times New Roman" w:hAnsi="Times New Roman" w:cs="Times New Roman"/>
+        </w:rPr>
+        <w:t>Primary Actor – Reservation Manager</w:t>
+      </w:r>
+    </w:p>
+    <w:p>
+      <w:pPr>
+        <w:pStyle w:val="ListParagraph"/>
+        <w:spacing w:line="480" w:lineRule="auto"/>
+        <w:rPr>
+          <w:rFonts w:ascii="Times New Roman" w:hAnsi="Times New Roman" w:cs="Times New Roman"/>
+        </w:rPr>
+      </w:pPr>
+      <w:r>
+        <w:rPr>
+          <w:rFonts w:ascii="Times New Roman" w:hAnsi="Times New Roman" w:cs="Times New Roman"/>
+        </w:rPr>
+        <w:t>Stakeholders – The manager needs to be able to login to the system.</w:t>
+      </w:r>
+    </w:p>
+    <w:p>
+      <w:pPr>
+        <w:pStyle w:val="ListParagraph"/>
+        <w:spacing w:line="480" w:lineRule="auto"/>
+        <w:rPr>
+          <w:rFonts w:ascii="Times New Roman" w:hAnsi="Times New Roman" w:cs="Times New Roman"/>
+        </w:rPr>
+      </w:pPr>
+      <w:r>
+        <w:rPr>
+          <w:rFonts w:ascii="Times New Roman" w:hAnsi="Times New Roman" w:cs="Times New Roman"/>
+        </w:rPr>
+        <w:t>Success Guarantee – The manager is able to login to the system.</w:t>
+      </w:r>
+    </w:p>
+    <w:p>
+      <w:pPr>
+        <w:pStyle w:val="ListParagraph"/>
+        <w:spacing w:line="480" w:lineRule="auto"/>
+        <w:rPr>
+          <w:rFonts w:ascii="Times New Roman" w:hAnsi="Times New Roman" w:cs="Times New Roman"/>
+        </w:rPr>
+      </w:pPr>
+      <w:r>
+        <w:rPr>
+          <w:rFonts w:ascii="Times New Roman" w:hAnsi="Times New Roman" w:cs="Times New Roman"/>
+        </w:rPr>
+        <w:t>Main Scenario:</w:t>
+      </w:r>
+    </w:p>
+    <w:p>
+      <w:pPr>
+        <w:pStyle w:val="ListParagraph"/>
+        <w:numPr>
+          <w:ilvl w:val="0"/>
+          <w:numId w:val="9"/>
+        </w:numPr>
+        <w:spacing w:line="480" w:lineRule="auto"/>
+        <w:rPr>
+          <w:rFonts w:ascii="Times New Roman" w:hAnsi="Times New Roman" w:cs="Times New Roman"/>
+        </w:rPr>
+      </w:pPr>
+      <w:r>
+        <w:rPr>
+          <w:rFonts w:ascii="Times New Roman" w:hAnsi="Times New Roman" w:cs="Times New Roman"/>
+        </w:rPr>
+        <w:lastRenderedPageBreak/>
+        <w:t>The manager presses the “login” button</w:t>
+      </w:r>
+    </w:p>
+    <w:p>
+      <w:pPr>
+        <w:pStyle w:val="ListParagraph"/>
+        <w:numPr>
+          <w:ilvl w:val="0"/>
+          <w:numId w:val="9"/>
+        </w:numPr>
+        <w:spacing w:line="480" w:lineRule="auto"/>
+        <w:rPr>
+          <w:rFonts w:ascii="Times New Roman" w:hAnsi="Times New Roman" w:cs="Times New Roman"/>
+        </w:rPr>
+      </w:pPr>
+      <w:r>
+        <w:rPr>
+          <w:rFonts w:ascii="Times New Roman" w:hAnsi="Times New Roman" w:cs="Times New Roman"/>
+        </w:rPr>
+        <w:t>The manager is prompted to enter their email and password.</w:t>
+      </w:r>
+    </w:p>
+    <w:p>
+      <w:pPr>
+        <w:pStyle w:val="ListParagraph"/>
+        <w:numPr>
+          <w:ilvl w:val="0"/>
+          <w:numId w:val="9"/>
+        </w:numPr>
+        <w:spacing w:line="480" w:lineRule="auto"/>
+        <w:rPr>
+          <w:rFonts w:ascii="Times New Roman" w:hAnsi="Times New Roman" w:cs="Times New Roman"/>
+        </w:rPr>
+      </w:pPr>
+      <w:r>
+        <w:rPr>
+          <w:rFonts w:ascii="Times New Roman" w:hAnsi="Times New Roman" w:cs="Times New Roman"/>
+        </w:rPr>
+        <w:t>The system verifies if the input is correct</w:t>
+      </w:r>
+      <w:r>
+        <w:rPr>
+          <w:rFonts w:ascii="Times New Roman" w:hAnsi="Times New Roman" w:cs="Times New Roman"/>
+        </w:rPr>
+        <w:t xml:space="preserve"> and saves the input into the system.</w:t>
+      </w:r>
+      <w:bookmarkStart w:id="0" w:name="_GoBack"/>
+      <w:bookmarkEnd w:id="0"/>
+    </w:p>
+    <w:p>
+      <w:pPr>
+        <w:pStyle w:val="ListParagraph"/>
+        <w:numPr>
+          <w:ilvl w:val="0"/>
+          <w:numId w:val="3"/>
+        </w:numPr>
+        <w:spacing w:line="480" w:lineRule="auto"/>
+        <w:rPr>
+          <w:rFonts w:ascii="Times New Roman" w:hAnsi="Times New Roman" w:cs="Times New Roman"/>
+          <w:b/>
+          <w:bCs/>
+        </w:rPr>
+      </w:pPr>
+      <w:r>
+        <w:rPr>
+          <w:rFonts w:ascii="Times New Roman" w:hAnsi="Times New Roman" w:cs="Times New Roman"/>
+          <w:b/>
+          <w:bCs/>
+        </w:rPr>
         <w:t>Delete Flight:</w:t>
       </w:r>
     </w:p>
@@ -1873,7 +2070,6 @@
         <w:rPr>
           <w:rFonts w:ascii="Times New Roman" w:hAnsi="Times New Roman" w:cs="Times New Roman"/>
         </w:rPr>
-        <w:lastRenderedPageBreak/>
         <w:t>Success Guarantee</w:t>
       </w:r>
       <w:r>
@@ -2179,6 +2375,7 @@
         <w:rPr>
           <w:rFonts w:ascii="Times New Roman" w:hAnsi="Times New Roman" w:cs="Times New Roman"/>
         </w:rPr>
+        <w:lastRenderedPageBreak/>
         <w:t xml:space="preserve">The system </w:t>
       </w:r>
       <w:r>
@@ -2354,7 +2551,6 @@
         <w:rPr>
           <w:rFonts w:ascii="Times New Roman" w:hAnsi="Times New Roman" w:cs="Times New Roman"/>
         </w:rPr>
-        <w:lastRenderedPageBreak/>
         <w:t>Stakeholders – The customer needs to be able to search for flights that match their preferences.</w:t>
       </w:r>
     </w:p>
@@ -2555,6 +2751,7 @@
         <w:rPr>
           <w:rFonts w:ascii="Times New Roman" w:hAnsi="Times New Roman" w:cs="Times New Roman"/>
         </w:rPr>
+        <w:lastRenderedPageBreak/>
         <w:t>Primary Actor – Customer</w:t>
       </w:r>
     </w:p>
@@ -2703,7 +2900,6 @@
         <w:rPr>
           <w:rFonts w:ascii="Times New Roman" w:hAnsi="Times New Roman" w:cs="Times New Roman"/>
         </w:rPr>
-        <w:lastRenderedPageBreak/>
         <w:t xml:space="preserve">After </w:t>
       </w:r>
       <w:r>
@@ -2995,6 +3191,7 @@
         <w:rPr>
           <w:rFonts w:ascii="Times New Roman" w:hAnsi="Times New Roman" w:cs="Times New Roman"/>
         </w:rPr>
+        <w:lastRenderedPageBreak/>
         <w:t xml:space="preserve">After providing the requested information, the customer </w:t>
       </w:r>
       <w:r>
@@ -3188,7 +3385,6 @@
         <w:rPr>
           <w:rFonts w:ascii="Times New Roman" w:hAnsi="Times New Roman" w:cs="Times New Roman"/>
         </w:rPr>
-        <w:lastRenderedPageBreak/>
         <w:t>On the customer’s home profile page, the customer has the option to select “Manage Reservations.” After selecting this option, the customer will be able to see a list of flights they have reserved.</w:t>
       </w:r>
     </w:p>

</xml_diff>